<commit_message>
added vercel file and added rootRoute to reach backend
</commit_message>
<xml_diff>
--- a/backend/files/generatedFiles/output.docx
+++ b/backend/files/generatedFiles/output.docx
@@ -113,7 +113,7 @@
           <w:szCs w:val="20"/>
           <w:highlight w:val="yellow"/>
         </w:rPr>
-        <w:t xml:space="preserve">Jan 13</w:t>
+        <w:t xml:space="preserve">jan14</w:t>
       </w:r>
       <w:r>
         <w:rPr>
@@ -199,7 +199,7 @@
                 <w:highlight w:val="yellow"/>
                 <w:shd w:val="clear" w:color="auto" w:fill="FFFFFF"/>
               </w:rPr>
-              <w:t xml:space="preserve">Plamen Corp</w:t>
+              <w:t xml:space="preserve">asd</w:t>
             </w:r>
             <w:proofErr w:type="spellStart"/>
             <w:r>
@@ -250,7 +250,7 @@
                 <w:highlight w:val="yellow"/>
                 <w:shd w:val="clear" w:color="auto" w:fill="FFFFFF"/>
               </w:rPr>
-              <w:t xml:space="preserve">69 Black Hawk Way</w:t>
+              <w:t xml:space="preserve">dsa</w:t>
             </w:r>
             <w:proofErr w:type="spellStart"/>
             <w:r>
@@ -346,7 +346,7 @@
                 <w:highlight w:val="yellow"/>
                 <w:shd w:val="clear" w:color="auto" w:fill="FFFFFF"/>
               </w:rPr>
-              <w:t xml:space="preserve">Tony</w:t>
+              <w:t xml:space="preserve">sss</w:t>
             </w:r>
             <w:proofErr w:type="spellStart"/>
             <w:r>
@@ -450,7 +450,7 @@
           <w:szCs w:val="20"/>
           <w:highlight w:val="yellow"/>
         </w:rPr>
-        <w:t xml:space="preserve">Plamen Corp</w:t>
+        <w:t xml:space="preserve">asd</w:t>
       </w:r>
       <w:proofErr w:type="spellStart"/>
       <w:r>
@@ -498,7 +498,7 @@
           <w:szCs w:val="20"/>
           <w:highlight w:val="yellow"/>
         </w:rPr>
-        <w:t xml:space="preserve">Plamen Corp</w:t>
+        <w:t xml:space="preserve">asd</w:t>
       </w:r>
       <w:proofErr w:type="spellStart"/>
       <w:r>
@@ -604,7 +604,7 @@
           <w:szCs w:val="20"/>
           <w:highlight w:val="yellow"/>
         </w:rPr>
-        <w:t xml:space="preserve">Zhivko Inc.</w:t>
+        <w:t xml:space="preserve">aaa</w:t>
       </w:r>
       <w:proofErr w:type="spellStart"/>
       <w:r>
@@ -675,7 +675,7 @@
           <w:szCs w:val="20"/>
           <w:highlight w:val="yellow"/>
         </w:rPr>
-        <w:t xml:space="preserve">Plamen Corp</w:t>
+        <w:t xml:space="preserve">asd</w:t>
       </w:r>
       <w:proofErr w:type="spellStart"/>
       <w:r>
@@ -765,7 +765,7 @@
           <w:szCs w:val="20"/>
           <w:highlight w:val="yellow"/>
         </w:rPr>
-        <w:t xml:space="preserve">Plamen Corp</w:t>
+        <w:t xml:space="preserve">asd</w:t>
       </w:r>
       <w:proofErr w:type="spellStart"/>
       <w:r>
@@ -840,7 +840,7 @@
           <w:szCs w:val="20"/>
           <w:highlight w:val="yellow"/>
         </w:rPr>
-        <w:t xml:space="preserve">Plamen Corp</w:t>
+        <w:t xml:space="preserve">asd</w:t>
       </w:r>
       <w:proofErr w:type="spellStart"/>
       <w:r>
@@ -1016,7 +1016,7 @@
           <w:szCs w:val="20"/>
           <w:highlight w:val="yellow"/>
         </w:rPr>
-        <w:t xml:space="preserve">Plamen Corp</w:t>
+        <w:t xml:space="preserve">asd</w:t>
       </w:r>
       <w:proofErr w:type="spellStart"/>
       <w:r>
@@ -1056,7 +1056,7 @@
           <w:szCs w:val="20"/>
           <w:highlight w:val="yellow"/>
         </w:rPr>
-        <w:t xml:space="preserve">Plamen Corp</w:t>
+        <w:t xml:space="preserve">asd</w:t>
       </w:r>
       <w:proofErr w:type="spellStart"/>
       <w:r>
@@ -1179,7 +1179,7 @@
           <w:szCs w:val="20"/>
           <w:highlight w:val="yellow"/>
         </w:rPr>
-        <w:t xml:space="preserve">Plamen Corp</w:t>
+        <w:t xml:space="preserve">asd</w:t>
       </w:r>
       <w:proofErr w:type="spellStart"/>
       <w:r>
@@ -1212,7 +1212,7 @@
           <w:szCs w:val="20"/>
           <w:highlight w:val="yellow"/>
         </w:rPr>
-        <w:t xml:space="preserve">Plamen Corp</w:t>
+        <w:t xml:space="preserve">asd</w:t>
       </w:r>
       <w:proofErr w:type="spellStart"/>
       <w:r>
@@ -1325,7 +1325,7 @@
           <w:szCs w:val="20"/>
           <w:highlight w:val="yellow"/>
         </w:rPr>
-        <w:t xml:space="preserve">Plamen Corp</w:t>
+        <w:t xml:space="preserve">asd</w:t>
       </w:r>
       <w:proofErr w:type="spellStart"/>
       <w:r>
@@ -1812,7 +1812,7 @@
           <w:szCs w:val="20"/>
           <w:highlight w:val="yellow"/>
         </w:rPr>
-        <w:t xml:space="preserve">Plamen Corp</w:t>
+        <w:t xml:space="preserve">asd</w:t>
       </w:r>
       <w:proofErr w:type="spellStart"/>
       <w:r>
@@ -1869,7 +1869,7 @@
           <w:szCs w:val="20"/>
           <w:highlight w:val="yellow"/>
         </w:rPr>
-        <w:t xml:space="preserve">Plamen Corp</w:t>
+        <w:t xml:space="preserve">asd</w:t>
       </w:r>
       <w:proofErr w:type="spellStart"/>
       <w:r>
@@ -1923,7 +1923,7 @@
           <w:szCs w:val="20"/>
           <w:highlight w:val="yellow"/>
         </w:rPr>
-        <w:t xml:space="preserve">Plamen Corp</w:t>
+        <w:t xml:space="preserve">asd</w:t>
       </w:r>
       <w:proofErr w:type="spellStart"/>
       <w:r>
@@ -3247,7 +3247,7 @@
           <w:szCs w:val="20"/>
           <w:highlight w:val="yellow"/>
         </w:rPr>
-        <w:t xml:space="preserve">Plamen Corp</w:t>
+        <w:t xml:space="preserve">asd</w:t>
       </w:r>
       <w:proofErr w:type="spellStart"/>
       <w:r>
@@ -3746,7 +3746,7 @@
           <w:szCs w:val="20"/>
           <w:highlight w:val="yellow"/>
         </w:rPr>
-        <w:t xml:space="preserve">Jan 13</w:t>
+        <w:t xml:space="preserve">jan14</w:t>
       </w:r>
       <w:r>
         <w:rPr>
@@ -3820,7 +3820,7 @@
           <w:szCs w:val="20"/>
           <w:highlight w:val="yellow"/>
         </w:rPr>
-        <w:t xml:space="preserve">Plamen Corp</w:t>
+        <w:t xml:space="preserve">asd</w:t>
       </w:r>
       <w:proofErr w:type="spellStart"/>
       <w:r>
@@ -3946,7 +3946,7 @@
           <w:szCs w:val="20"/>
           <w:highlight w:val="yellow"/>
         </w:rPr>
-        <w:t xml:space="preserve">Tony</w:t>
+        <w:t xml:space="preserve">sss</w:t>
       </w:r>
       <w:proofErr w:type="spellStart"/>
       <w:r>
@@ -3994,7 +3994,7 @@
           <w:szCs w:val="20"/>
           <w:highlight w:val="yellow"/>
         </w:rPr>
-        <w:t xml:space="preserve">Juris Doctor</w:t>
+        <w:t xml:space="preserve">ddd</w:t>
       </w:r>
       <w:proofErr w:type="spellStart"/>
       <w:r>

</xml_diff>

<commit_message>
fixed env variables and removed dotenv
</commit_message>
<xml_diff>
--- a/backend/files/generatedFiles/output.docx
+++ b/backend/files/generatedFiles/output.docx
@@ -113,7 +113,7 @@
           <w:szCs w:val="20"/>
           <w:highlight w:val="yellow"/>
         </w:rPr>
-        <w:t xml:space="preserve">asd</w:t>
+        <w:t xml:space="preserve">1</w:t>
       </w:r>
       <w:r>
         <w:rPr>
@@ -199,7 +199,7 @@
                 <w:highlight w:val="yellow"/>
                 <w:shd w:val="clear" w:color="auto" w:fill="FFFFFF"/>
               </w:rPr>
-              <w:t xml:space="preserve">das</w:t>
+              <w:t xml:space="preserve">1</w:t>
             </w:r>
             <w:proofErr w:type="spellStart"/>
             <w:r>
@@ -250,7 +250,7 @@
                 <w:highlight w:val="yellow"/>
                 <w:shd w:val="clear" w:color="auto" w:fill="FFFFFF"/>
               </w:rPr>
-              <w:t xml:space="preserve">ss</w:t>
+              <w:t xml:space="preserve">1</w:t>
             </w:r>
             <w:proofErr w:type="spellStart"/>
             <w:r>
@@ -346,7 +346,7 @@
                 <w:highlight w:val="yellow"/>
                 <w:shd w:val="clear" w:color="auto" w:fill="FFFFFF"/>
               </w:rPr>
-              <w:t xml:space="preserve">aasd</w:t>
+              <w:t xml:space="preserve">1</w:t>
             </w:r>
             <w:proofErr w:type="spellStart"/>
             <w:r>
@@ -450,7 +450,7 @@
           <w:szCs w:val="20"/>
           <w:highlight w:val="yellow"/>
         </w:rPr>
-        <w:t xml:space="preserve">das</w:t>
+        <w:t xml:space="preserve">1</w:t>
       </w:r>
       <w:proofErr w:type="spellStart"/>
       <w:r>
@@ -498,7 +498,7 @@
           <w:szCs w:val="20"/>
           <w:highlight w:val="yellow"/>
         </w:rPr>
-        <w:t xml:space="preserve">das</w:t>
+        <w:t xml:space="preserve">1</w:t>
       </w:r>
       <w:proofErr w:type="spellStart"/>
       <w:r>
@@ -604,7 +604,7 @@
           <w:szCs w:val="20"/>
           <w:highlight w:val="yellow"/>
         </w:rPr>
-        <w:t xml:space="preserve">da</w:t>
+        <w:t xml:space="preserve">1</w:t>
       </w:r>
       <w:proofErr w:type="spellStart"/>
       <w:r>
@@ -675,7 +675,7 @@
           <w:szCs w:val="20"/>
           <w:highlight w:val="yellow"/>
         </w:rPr>
-        <w:t xml:space="preserve">das</w:t>
+        <w:t xml:space="preserve">1</w:t>
       </w:r>
       <w:proofErr w:type="spellStart"/>
       <w:r>
@@ -765,7 +765,7 @@
           <w:szCs w:val="20"/>
           <w:highlight w:val="yellow"/>
         </w:rPr>
-        <w:t xml:space="preserve">das</w:t>
+        <w:t xml:space="preserve">1</w:t>
       </w:r>
       <w:proofErr w:type="spellStart"/>
       <w:r>
@@ -840,7 +840,7 @@
           <w:szCs w:val="20"/>
           <w:highlight w:val="yellow"/>
         </w:rPr>
-        <w:t xml:space="preserve">das</w:t>
+        <w:t xml:space="preserve">1</w:t>
       </w:r>
       <w:proofErr w:type="spellStart"/>
       <w:r>
@@ -1016,7 +1016,7 @@
           <w:szCs w:val="20"/>
           <w:highlight w:val="yellow"/>
         </w:rPr>
-        <w:t xml:space="preserve">das</w:t>
+        <w:t xml:space="preserve">1</w:t>
       </w:r>
       <w:proofErr w:type="spellStart"/>
       <w:r>
@@ -1056,7 +1056,7 @@
           <w:szCs w:val="20"/>
           <w:highlight w:val="yellow"/>
         </w:rPr>
-        <w:t xml:space="preserve">das</w:t>
+        <w:t xml:space="preserve">1</w:t>
       </w:r>
       <w:proofErr w:type="spellStart"/>
       <w:r>
@@ -1179,7 +1179,7 @@
           <w:szCs w:val="20"/>
           <w:highlight w:val="yellow"/>
         </w:rPr>
-        <w:t xml:space="preserve">das</w:t>
+        <w:t xml:space="preserve">1</w:t>
       </w:r>
       <w:proofErr w:type="spellStart"/>
       <w:r>
@@ -1212,7 +1212,7 @@
           <w:szCs w:val="20"/>
           <w:highlight w:val="yellow"/>
         </w:rPr>
-        <w:t xml:space="preserve">das</w:t>
+        <w:t xml:space="preserve">1</w:t>
       </w:r>
       <w:proofErr w:type="spellStart"/>
       <w:r>
@@ -1325,7 +1325,7 @@
           <w:szCs w:val="20"/>
           <w:highlight w:val="yellow"/>
         </w:rPr>
-        <w:t xml:space="preserve">das</w:t>
+        <w:t xml:space="preserve">1</w:t>
       </w:r>
       <w:proofErr w:type="spellStart"/>
       <w:r>
@@ -1812,7 +1812,7 @@
           <w:szCs w:val="20"/>
           <w:highlight w:val="yellow"/>
         </w:rPr>
-        <w:t xml:space="preserve">das</w:t>
+        <w:t xml:space="preserve">1</w:t>
       </w:r>
       <w:proofErr w:type="spellStart"/>
       <w:r>
@@ -1869,7 +1869,7 @@
           <w:szCs w:val="20"/>
           <w:highlight w:val="yellow"/>
         </w:rPr>
-        <w:t xml:space="preserve">das</w:t>
+        <w:t xml:space="preserve">1</w:t>
       </w:r>
       <w:proofErr w:type="spellStart"/>
       <w:r>
@@ -1923,7 +1923,7 @@
           <w:szCs w:val="20"/>
           <w:highlight w:val="yellow"/>
         </w:rPr>
-        <w:t xml:space="preserve">das</w:t>
+        <w:t xml:space="preserve">1</w:t>
       </w:r>
       <w:proofErr w:type="spellStart"/>
       <w:r>
@@ -3247,7 +3247,7 @@
           <w:szCs w:val="20"/>
           <w:highlight w:val="yellow"/>
         </w:rPr>
-        <w:t xml:space="preserve">das</w:t>
+        <w:t xml:space="preserve">1</w:t>
       </w:r>
       <w:proofErr w:type="spellStart"/>
       <w:r>
@@ -3746,7 +3746,7 @@
           <w:szCs w:val="20"/>
           <w:highlight w:val="yellow"/>
         </w:rPr>
-        <w:t xml:space="preserve">asd</w:t>
+        <w:t xml:space="preserve">1</w:t>
       </w:r>
       <w:r>
         <w:rPr>
@@ -3820,7 +3820,7 @@
           <w:szCs w:val="20"/>
           <w:highlight w:val="yellow"/>
         </w:rPr>
-        <w:t xml:space="preserve">das</w:t>
+        <w:t xml:space="preserve">1</w:t>
       </w:r>
       <w:proofErr w:type="spellStart"/>
       <w:r>
@@ -3946,7 +3946,7 @@
           <w:szCs w:val="20"/>
           <w:highlight w:val="yellow"/>
         </w:rPr>
-        <w:t xml:space="preserve">aasd</w:t>
+        <w:t xml:space="preserve">1</w:t>
       </w:r>
       <w:proofErr w:type="spellStart"/>
       <w:r>
@@ -3994,7 +3994,7 @@
           <w:szCs w:val="20"/>
           <w:highlight w:val="yellow"/>
         </w:rPr>
-        <w:t xml:space="preserve">ddd</w:t>
+        <w:t xml:space="preserve">1</w:t>
       </w:r>
       <w:proofErr w:type="spellStart"/>
       <w:r>

</xml_diff>

<commit_message>
changed run dev script to automatically open FE
</commit_message>
<xml_diff>
--- a/backend/files/generatedFiles/output.docx
+++ b/backend/files/generatedFiles/output.docx
@@ -113,7 +113,7 @@
           <w:szCs w:val="20"/>
           <w:highlight w:val="yellow"/>
         </w:rPr>
-        <w:t xml:space="preserve">1</w:t>
+        <w:t xml:space="preserve">Jan 14</w:t>
       </w:r>
       <w:r>
         <w:rPr>
@@ -199,7 +199,7 @@
                 <w:highlight w:val="yellow"/>
                 <w:shd w:val="clear" w:color="auto" w:fill="FFFFFF"/>
               </w:rPr>
-              <w:t xml:space="preserve">1</w:t>
+              <w:t xml:space="preserve">Plamen Corp</w:t>
             </w:r>
             <w:proofErr w:type="spellStart"/>
             <w:r>
@@ -250,7 +250,7 @@
                 <w:highlight w:val="yellow"/>
                 <w:shd w:val="clear" w:color="auto" w:fill="FFFFFF"/>
               </w:rPr>
-              <w:t xml:space="preserve">1</w:t>
+              <w:t xml:space="preserve">69 Black Cock</w:t>
             </w:r>
             <w:proofErr w:type="spellStart"/>
             <w:r>
@@ -346,7 +346,7 @@
                 <w:highlight w:val="yellow"/>
                 <w:shd w:val="clear" w:color="auto" w:fill="FFFFFF"/>
               </w:rPr>
-              <w:t xml:space="preserve">1</w:t>
+              <w:t xml:space="preserve">krissseee</w:t>
             </w:r>
             <w:proofErr w:type="spellStart"/>
             <w:r>
@@ -450,7 +450,7 @@
           <w:szCs w:val="20"/>
           <w:highlight w:val="yellow"/>
         </w:rPr>
-        <w:t xml:space="preserve">1</w:t>
+        <w:t xml:space="preserve">Plamen Corp</w:t>
       </w:r>
       <w:proofErr w:type="spellStart"/>
       <w:r>
@@ -498,7 +498,7 @@
           <w:szCs w:val="20"/>
           <w:highlight w:val="yellow"/>
         </w:rPr>
-        <w:t xml:space="preserve">1</w:t>
+        <w:t xml:space="preserve">Plamen Corp</w:t>
       </w:r>
       <w:proofErr w:type="spellStart"/>
       <w:r>
@@ -604,7 +604,7 @@
           <w:szCs w:val="20"/>
           <w:highlight w:val="yellow"/>
         </w:rPr>
-        <w:t xml:space="preserve">1</w:t>
+        <w:t xml:space="preserve">asdgsdf</w:t>
       </w:r>
       <w:proofErr w:type="spellStart"/>
       <w:r>
@@ -675,7 +675,7 @@
           <w:szCs w:val="20"/>
           <w:highlight w:val="yellow"/>
         </w:rPr>
-        <w:t xml:space="preserve">1</w:t>
+        <w:t xml:space="preserve">Plamen Corp</w:t>
       </w:r>
       <w:proofErr w:type="spellStart"/>
       <w:r>
@@ -765,7 +765,7 @@
           <w:szCs w:val="20"/>
           <w:highlight w:val="yellow"/>
         </w:rPr>
-        <w:t xml:space="preserve">1</w:t>
+        <w:t xml:space="preserve">Plamen Corp</w:t>
       </w:r>
       <w:proofErr w:type="spellStart"/>
       <w:r>
@@ -840,7 +840,7 @@
           <w:szCs w:val="20"/>
           <w:highlight w:val="yellow"/>
         </w:rPr>
-        <w:t xml:space="preserve">1</w:t>
+        <w:t xml:space="preserve">Plamen Corp</w:t>
       </w:r>
       <w:proofErr w:type="spellStart"/>
       <w:r>
@@ -1016,7 +1016,7 @@
           <w:szCs w:val="20"/>
           <w:highlight w:val="yellow"/>
         </w:rPr>
-        <w:t xml:space="preserve">1</w:t>
+        <w:t xml:space="preserve">Plamen Corp</w:t>
       </w:r>
       <w:proofErr w:type="spellStart"/>
       <w:r>
@@ -1056,7 +1056,7 @@
           <w:szCs w:val="20"/>
           <w:highlight w:val="yellow"/>
         </w:rPr>
-        <w:t xml:space="preserve">1</w:t>
+        <w:t xml:space="preserve">Plamen Corp</w:t>
       </w:r>
       <w:proofErr w:type="spellStart"/>
       <w:r>
@@ -1179,7 +1179,7 @@
           <w:szCs w:val="20"/>
           <w:highlight w:val="yellow"/>
         </w:rPr>
-        <w:t xml:space="preserve">1</w:t>
+        <w:t xml:space="preserve">Plamen Corp</w:t>
       </w:r>
       <w:proofErr w:type="spellStart"/>
       <w:r>
@@ -1212,7 +1212,7 @@
           <w:szCs w:val="20"/>
           <w:highlight w:val="yellow"/>
         </w:rPr>
-        <w:t xml:space="preserve">1</w:t>
+        <w:t xml:space="preserve">Plamen Corp</w:t>
       </w:r>
       <w:proofErr w:type="spellStart"/>
       <w:r>
@@ -1325,7 +1325,7 @@
           <w:szCs w:val="20"/>
           <w:highlight w:val="yellow"/>
         </w:rPr>
-        <w:t xml:space="preserve">1</w:t>
+        <w:t xml:space="preserve">Plamen Corp</w:t>
       </w:r>
       <w:proofErr w:type="spellStart"/>
       <w:r>
@@ -1812,7 +1812,7 @@
           <w:szCs w:val="20"/>
           <w:highlight w:val="yellow"/>
         </w:rPr>
-        <w:t xml:space="preserve">1</w:t>
+        <w:t xml:space="preserve">Plamen Corp</w:t>
       </w:r>
       <w:proofErr w:type="spellStart"/>
       <w:r>
@@ -1869,7 +1869,7 @@
           <w:szCs w:val="20"/>
           <w:highlight w:val="yellow"/>
         </w:rPr>
-        <w:t xml:space="preserve">1</w:t>
+        <w:t xml:space="preserve">Plamen Corp</w:t>
       </w:r>
       <w:proofErr w:type="spellStart"/>
       <w:r>
@@ -1923,7 +1923,7 @@
           <w:szCs w:val="20"/>
           <w:highlight w:val="yellow"/>
         </w:rPr>
-        <w:t xml:space="preserve">1</w:t>
+        <w:t xml:space="preserve">Plamen Corp</w:t>
       </w:r>
       <w:proofErr w:type="spellStart"/>
       <w:r>
@@ -3247,7 +3247,7 @@
           <w:szCs w:val="20"/>
           <w:highlight w:val="yellow"/>
         </w:rPr>
-        <w:t xml:space="preserve">1</w:t>
+        <w:t xml:space="preserve">Plamen Corp</w:t>
       </w:r>
       <w:proofErr w:type="spellStart"/>
       <w:r>
@@ -3746,7 +3746,7 @@
           <w:szCs w:val="20"/>
           <w:highlight w:val="yellow"/>
         </w:rPr>
-        <w:t xml:space="preserve">1</w:t>
+        <w:t xml:space="preserve">Jan 14</w:t>
       </w:r>
       <w:r>
         <w:rPr>
@@ -3820,7 +3820,7 @@
           <w:szCs w:val="20"/>
           <w:highlight w:val="yellow"/>
         </w:rPr>
-        <w:t xml:space="preserve">1</w:t>
+        <w:t xml:space="preserve">Plamen Corp</w:t>
       </w:r>
       <w:proofErr w:type="spellStart"/>
       <w:r>
@@ -3946,7 +3946,7 @@
           <w:szCs w:val="20"/>
           <w:highlight w:val="yellow"/>
         </w:rPr>
-        <w:t xml:space="preserve">1</w:t>
+        <w:t xml:space="preserve">krissseee</w:t>
       </w:r>
       <w:proofErr w:type="spellStart"/>
       <w:r>
@@ -3994,7 +3994,7 @@
           <w:szCs w:val="20"/>
           <w:highlight w:val="yellow"/>
         </w:rPr>
-        <w:t xml:space="preserve">1</w:t>
+        <w:t xml:space="preserve">Pussio</w:t>
       </w:r>
       <w:proofErr w:type="spellStart"/>
       <w:r>

</xml_diff>